<commit_message>
Added graph to Document
</commit_message>
<xml_diff>
--- a/GAME2005 A2 Physics Report.docx
+++ b/GAME2005 A2 Physics Report.docx
@@ -753,21 +753,7 @@
         <w:rPr>
           <w:rFonts w:eastAsiaTheme="minorEastAsia"/>
         </w:rPr>
-        <w:t xml:space="preserve"> is at equilibrium, and the net force in y axis is 0. Therefore, </w:t>
-      </w:r>
-      <w:proofErr w:type="gramStart"/>
-      <w:r>
-        <w:rPr>
-          <w:rFonts w:eastAsiaTheme="minorEastAsia"/>
-        </w:rPr>
-        <w:t>in order to</w:t>
-      </w:r>
-      <w:proofErr w:type="gramEnd"/>
-      <w:r>
-        <w:rPr>
-          <w:rFonts w:eastAsiaTheme="minorEastAsia"/>
-        </w:rPr>
-        <w:t xml:space="preserve"> find the total net force on the </w:t>
+        <w:t xml:space="preserve"> is at equilibrium, and the net force in y axis is 0. Therefore, in order to find the total net force on the </w:t>
       </w:r>
       <w:r>
         <w:rPr>
@@ -3707,16 +3693,7 @@
           <w:rPr>
             <w:rFonts w:ascii="Cambria Math" w:eastAsiaTheme="minorEastAsia" w:hAnsi="Cambria Math"/>
           </w:rPr>
-          <m:t>-4.1</m:t>
-        </m:r>
-        <m:r>
-          <m:rPr>
-            <m:sty m:val="bi"/>
-          </m:rPr>
-          <w:rPr>
-            <w:rFonts w:ascii="Cambria Math" w:eastAsiaTheme="minorEastAsia" w:hAnsi="Cambria Math"/>
-          </w:rPr>
-          <m:t>16</m:t>
+          <m:t>-4.116</m:t>
         </m:r>
         <m:r>
           <m:rPr>
@@ -4113,35 +4090,7 @@
                 <w:rFonts w:ascii="Cambria Math" w:hAnsi="Cambria Math"/>
                 <w:color w:val="FF0000"/>
               </w:rPr>
-              <m:t>(12.8kg)(</m:t>
-            </m:r>
-            <m:r>
-              <w:rPr>
-                <w:rFonts w:ascii="Cambria Math" w:hAnsi="Cambria Math"/>
-                <w:color w:val="FF0000"/>
-              </w:rPr>
-              <m:t>-4</m:t>
-            </m:r>
-            <m:r>
-              <w:rPr>
-                <w:rFonts w:ascii="Cambria Math" w:hAnsi="Cambria Math"/>
-                <w:color w:val="FF0000"/>
-              </w:rPr>
-              <m:t>.</m:t>
-            </m:r>
-            <m:r>
-              <w:rPr>
-                <w:rFonts w:ascii="Cambria Math" w:hAnsi="Cambria Math"/>
-                <w:color w:val="FF0000"/>
-              </w:rPr>
-              <m:t>116</m:t>
-            </m:r>
-            <m:r>
-              <w:rPr>
-                <w:rFonts w:ascii="Cambria Math" w:hAnsi="Cambria Math"/>
-                <w:color w:val="FF0000"/>
-              </w:rPr>
-              <m:t>m/</m:t>
+              <m:t>(12.8kg)(-4.116m/</m:t>
             </m:r>
             <m:sSup>
               <m:sSupPr>
@@ -4314,28 +4263,7 @@
             <w:rFonts w:ascii="Cambria Math" w:eastAsiaTheme="minorEastAsia" w:hAnsi="Cambria Math"/>
             <w:u w:val="single"/>
           </w:rPr>
-          <m:t>-4</m:t>
-        </m:r>
-        <m:r>
-          <w:rPr>
-            <w:rFonts w:ascii="Cambria Math" w:eastAsiaTheme="minorEastAsia" w:hAnsi="Cambria Math"/>
-            <w:u w:val="single"/>
-          </w:rPr>
-          <m:t>.</m:t>
-        </m:r>
-        <m:r>
-          <w:rPr>
-            <w:rFonts w:ascii="Cambria Math" w:eastAsiaTheme="minorEastAsia" w:hAnsi="Cambria Math"/>
-            <w:u w:val="single"/>
-          </w:rPr>
-          <m:t>116</m:t>
-        </m:r>
-        <m:r>
-          <w:rPr>
-            <w:rFonts w:ascii="Cambria Math" w:eastAsiaTheme="minorEastAsia" w:hAnsi="Cambria Math"/>
-            <w:u w:val="single"/>
-          </w:rPr>
-          <m:t>m/</m:t>
+          <m:t>-4.116m/</m:t>
         </m:r>
         <m:sSup>
           <m:sSupPr>
@@ -4407,21 +4335,7 @@
           <w:rFonts w:eastAsiaTheme="minorEastAsia"/>
           <w:u w:val="single"/>
         </w:rPr>
-        <w:t xml:space="preserve"> </w:t>
-      </w:r>
-      <w:r>
-        <w:rPr>
-          <w:rFonts w:eastAsiaTheme="minorEastAsia"/>
-          <w:u w:val="single"/>
-        </w:rPr>
-        <w:t>left (or -52.685N)</w:t>
-      </w:r>
-      <w:r>
-        <w:rPr>
-          <w:rFonts w:eastAsiaTheme="minorEastAsia"/>
-          <w:u w:val="single"/>
-        </w:rPr>
-        <w:t>.</w:t>
+        <w:t xml:space="preserve"> left (or -52.685N).</w:t>
       </w:r>
     </w:p>
     <w:p>
@@ -5582,28 +5496,7 @@
             <w:rFonts w:ascii="Cambria Math" w:eastAsiaTheme="minorEastAsia" w:hAnsi="Cambria Math"/>
             <w:color w:val="FF0000"/>
           </w:rPr>
-          <m:t>0</m:t>
-        </m:r>
-        <m:r>
-          <w:rPr>
-            <w:rFonts w:ascii="Cambria Math" w:eastAsiaTheme="minorEastAsia" w:hAnsi="Cambria Math"/>
-            <w:color w:val="FF0000"/>
-          </w:rPr>
-          <m:t>+</m:t>
-        </m:r>
-        <m:r>
-          <w:rPr>
-            <w:rFonts w:ascii="Cambria Math" w:eastAsiaTheme="minorEastAsia" w:hAnsi="Cambria Math"/>
-            <w:color w:val="FF0000"/>
-          </w:rPr>
-          <m:t>0</m:t>
-        </m:r>
-        <m:r>
-          <w:rPr>
-            <w:rFonts w:ascii="Cambria Math" w:eastAsiaTheme="minorEastAsia" w:hAnsi="Cambria Math"/>
-            <w:color w:val="FF0000"/>
-          </w:rPr>
-          <m:t>t+</m:t>
+          <m:t>0+0t+</m:t>
         </m:r>
         <m:f>
           <m:fPr>
@@ -6130,14 +6023,7 @@
                     <w:rFonts w:ascii="Cambria Math" w:eastAsiaTheme="minorEastAsia" w:hAnsi="Cambria Math"/>
                     <w:color w:val="FF0000"/>
                   </w:rPr>
-                  <m:t>2</m:t>
-                </m:r>
-                <m:r>
-                  <w:rPr>
-                    <w:rFonts w:ascii="Cambria Math" w:eastAsiaTheme="minorEastAsia" w:hAnsi="Cambria Math"/>
-                    <w:color w:val="FF0000"/>
-                  </w:rPr>
-                  <m:t>(5m)</m:t>
+                  <m:t>2(5m)</m:t>
                 </m:r>
               </m:num>
               <m:den>
@@ -6367,28 +6253,7 @@
             <w:rFonts w:ascii="Cambria Math" w:hAnsi="Cambria Math"/>
             <w:color w:val="FF0000"/>
           </w:rPr>
-          <m:t>0</m:t>
-        </m:r>
-        <m:r>
-          <w:rPr>
-            <w:rFonts w:ascii="Cambria Math" w:hAnsi="Cambria Math"/>
-            <w:color w:val="FF0000"/>
-          </w:rPr>
-          <m:t>m/s</m:t>
-        </m:r>
-        <m:r>
-          <w:rPr>
-            <w:rFonts w:ascii="Cambria Math" w:hAnsi="Cambria Math"/>
-            <w:color w:val="FF0000"/>
-          </w:rPr>
-          <m:t>+</m:t>
-        </m:r>
-        <m:r>
-          <w:rPr>
-            <w:rFonts w:ascii="Cambria Math" w:hAnsi="Cambria Math"/>
-            <w:color w:val="FF0000"/>
-          </w:rPr>
-          <m:t>(5.88m/</m:t>
+          <m:t>0m/s+(5.88m/</m:t>
         </m:r>
         <m:sSup>
           <m:sSupPr>
@@ -6476,13 +6341,7 @@
           <w:rPr>
             <w:rFonts w:ascii="Cambria Math" w:hAnsi="Cambria Math"/>
           </w:rPr>
-          <m:t>=</m:t>
-        </m:r>
-        <m:r>
-          <w:rPr>
-            <w:rFonts w:ascii="Cambria Math" w:hAnsi="Cambria Math"/>
-          </w:rPr>
-          <m:t xml:space="preserve">7.67m/s </m:t>
+          <m:t xml:space="preserve">=7.67m/s </m:t>
         </m:r>
       </m:oMath>
       <w:r>
@@ -6914,13 +6773,7 @@
           <w:rPr>
             <w:rFonts w:ascii="Cambria Math" w:hAnsi="Cambria Math"/>
           </w:rPr>
-          <m:t>=</m:t>
-        </m:r>
-        <m:r>
-          <w:rPr>
-            <w:rFonts w:ascii="Cambria Math" w:hAnsi="Cambria Math"/>
-          </w:rPr>
-          <m:t>t</m:t>
+          <m:t>=t</m:t>
         </m:r>
       </m:oMath>
       <w:r>
@@ -6981,14 +6834,7 @@
                     <w:rFonts w:ascii="Cambria Math" w:eastAsiaTheme="minorEastAsia" w:hAnsi="Cambria Math"/>
                     <w:color w:val="FF0000"/>
                   </w:rPr>
-                  <m:t>0</m:t>
-                </m:r>
-                <m:r>
-                  <w:rPr>
-                    <w:rFonts w:ascii="Cambria Math" w:eastAsiaTheme="minorEastAsia" w:hAnsi="Cambria Math"/>
-                    <w:color w:val="FF0000"/>
-                  </w:rPr>
-                  <m:t>m/s</m:t>
+                  <m:t>0m/s</m:t>
                 </m:r>
               </m:e>
             </m:d>
@@ -6997,21 +6843,7 @@
                 <w:rFonts w:ascii="Cambria Math" w:eastAsiaTheme="minorEastAsia" w:hAnsi="Cambria Math"/>
                 <w:color w:val="FF0000"/>
               </w:rPr>
-              <m:t>-(</m:t>
-            </m:r>
-            <m:r>
-              <w:rPr>
-                <w:rFonts w:ascii="Cambria Math" w:eastAsiaTheme="minorEastAsia" w:hAnsi="Cambria Math"/>
-                <w:color w:val="FF0000"/>
-              </w:rPr>
-              <m:t>7.67</m:t>
-            </m:r>
-            <m:r>
-              <w:rPr>
-                <w:rFonts w:ascii="Cambria Math" w:eastAsiaTheme="minorEastAsia" w:hAnsi="Cambria Math"/>
-                <w:color w:val="FF0000"/>
-              </w:rPr>
-              <m:t>m/s)</m:t>
+              <m:t>-(7.67m/s)</m:t>
             </m:r>
           </m:num>
           <m:den>
@@ -7020,14 +6852,7 @@
                 <w:rFonts w:ascii="Cambria Math" w:eastAsiaTheme="minorEastAsia" w:hAnsi="Cambria Math"/>
                 <w:color w:val="FF0000"/>
               </w:rPr>
-              <m:t>-</m:t>
-            </m:r>
-            <m:r>
-              <w:rPr>
-                <w:rFonts w:ascii="Cambria Math" w:eastAsiaTheme="minorEastAsia" w:hAnsi="Cambria Math"/>
-                <w:color w:val="FF0000"/>
-              </w:rPr>
-              <m:t>4.116m/</m:t>
+              <m:t>-4.116m/</m:t>
             </m:r>
             <m:sSup>
               <m:sSupPr>
@@ -7401,28 +7226,7 @@
             <w:rFonts w:ascii="Cambria Math" w:eastAsiaTheme="minorEastAsia" w:hAnsi="Cambria Math"/>
             <w:color w:val="FF0000"/>
           </w:rPr>
-          <m:t>0</m:t>
-        </m:r>
-        <m:r>
-          <w:rPr>
-            <w:rFonts w:ascii="Cambria Math" w:eastAsiaTheme="minorEastAsia" w:hAnsi="Cambria Math"/>
-            <w:color w:val="FF0000"/>
-          </w:rPr>
-          <m:t>+</m:t>
-        </m:r>
-        <m:r>
-          <w:rPr>
-            <w:rFonts w:ascii="Cambria Math" w:eastAsiaTheme="minorEastAsia" w:hAnsi="Cambria Math"/>
-            <w:color w:val="FF0000"/>
-          </w:rPr>
-          <m:t>(7.67m/s)(1.863s)</m:t>
-        </m:r>
-        <m:r>
-          <w:rPr>
-            <w:rFonts w:ascii="Cambria Math" w:eastAsiaTheme="minorEastAsia" w:hAnsi="Cambria Math"/>
-            <w:color w:val="FF0000"/>
-          </w:rPr>
-          <m:t>+</m:t>
+          <m:t>0+(7.67m/s)(1.863s)+</m:t>
         </m:r>
         <m:f>
           <m:fPr>
@@ -7578,6 +7382,69 @@
       <w:r>
         <w:rPr>
           <w:rFonts w:eastAsiaTheme="minorEastAsia"/>
+          <w:noProof/>
+          <w:u w:val="single"/>
+        </w:rPr>
+        <w:drawing>
+          <wp:anchor distT="0" distB="0" distL="114300" distR="114300" simplePos="0" relativeHeight="251658240" behindDoc="0" locked="0" layoutInCell="1" allowOverlap="1" wp14:anchorId="2DE1007C" wp14:editId="281B6AB6">
+            <wp:simplePos x="0" y="0"/>
+            <wp:positionH relativeFrom="column">
+              <wp:posOffset>0</wp:posOffset>
+            </wp:positionH>
+            <wp:positionV relativeFrom="paragraph">
+              <wp:posOffset>810260</wp:posOffset>
+            </wp:positionV>
+            <wp:extent cx="5934075" cy="2552700"/>
+            <wp:effectExtent l="0" t="0" r="9525" b="0"/>
+            <wp:wrapNone/>
+            <wp:docPr id="3" name="Picture 3"/>
+            <wp:cNvGraphicFramePr>
+              <a:graphicFrameLocks xmlns:a="http://schemas.openxmlformats.org/drawingml/2006/main" noChangeAspect="1"/>
+            </wp:cNvGraphicFramePr>
+            <a:graphic xmlns:a="http://schemas.openxmlformats.org/drawingml/2006/main">
+              <a:graphicData uri="http://schemas.openxmlformats.org/drawingml/2006/picture">
+                <pic:pic xmlns:pic="http://schemas.openxmlformats.org/drawingml/2006/picture">
+                  <pic:nvPicPr>
+                    <pic:cNvPr id="0" name="Picture 1"/>
+                    <pic:cNvPicPr>
+                      <a:picLocks noChangeAspect="1" noChangeArrowheads="1"/>
+                    </pic:cNvPicPr>
+                  </pic:nvPicPr>
+                  <pic:blipFill>
+                    <a:blip r:embed="rId8" cstate="print">
+                      <a:extLst>
+                        <a:ext uri="{28A0092B-C50C-407E-A947-70E740481C1C}">
+                          <a14:useLocalDpi xmlns:a14="http://schemas.microsoft.com/office/drawing/2010/main" val="0"/>
+                        </a:ext>
+                      </a:extLst>
+                    </a:blip>
+                    <a:srcRect/>
+                    <a:stretch>
+                      <a:fillRect/>
+                    </a:stretch>
+                  </pic:blipFill>
+                  <pic:spPr bwMode="auto">
+                    <a:xfrm>
+                      <a:off x="0" y="0"/>
+                      <a:ext cx="5934075" cy="2552700"/>
+                    </a:xfrm>
+                    <a:prstGeom prst="rect">
+                      <a:avLst/>
+                    </a:prstGeom>
+                    <a:noFill/>
+                    <a:ln>
+                      <a:noFill/>
+                    </a:ln>
+                  </pic:spPr>
+                </pic:pic>
+              </a:graphicData>
+            </a:graphic>
+          </wp:anchor>
+        </w:drawing>
+      </w:r>
+      <w:r>
+        <w:rPr>
+          <w:rFonts w:eastAsiaTheme="minorEastAsia"/>
           <w:u w:val="single"/>
         </w:rPr>
         <w:t xml:space="preserve">Therefore, after sliding onto a flat surface with a 0.42 coefficient of friction, the loot crate will stop moving after 1.863s at </w:t>
@@ -7600,7 +7467,7 @@
       </w:r>
     </w:p>
     <w:sectPr>
-      <w:headerReference w:type="default" r:id="rId8"/>
+      <w:headerReference w:type="default" r:id="rId9"/>
       <w:pgSz w:w="12240" w:h="15840"/>
       <w:pgMar w:top="1440" w:right="1440" w:bottom="1440" w:left="1440" w:header="720" w:footer="720" w:gutter="0"/>
       <w:cols w:space="720"/>

</xml_diff>

<commit_message>
Document updated And Labels Almost Done,
graph needs to be redone as values don't match anymore
</commit_message>
<xml_diff>
--- a/GAME2005 A2 Physics Report.docx
+++ b/GAME2005 A2 Physics Report.docx
@@ -51,23 +51,7 @@
           <w:i/>
           <w:iCs/>
         </w:rPr>
-        <w:t xml:space="preserve">A metal crate has a mass of 12.8 </w:t>
-      </w:r>
-      <w:proofErr w:type="gramStart"/>
-      <w:r>
-        <w:rPr>
-          <w:i/>
-          <w:iCs/>
-        </w:rPr>
-        <w:t>kg, and</w:t>
-      </w:r>
-      <w:proofErr w:type="gramEnd"/>
-      <w:r>
-        <w:rPr>
-          <w:i/>
-          <w:iCs/>
-        </w:rPr>
-        <w:t xml:space="preserve"> is sitting at the top of a frictionless ramp with a rise of 3m and a run of 4m.</w:t>
+        <w:t>A metal crate has a mass of 12.8 kg, and is sitting at the top of a frictionless ramp with a rise of 3m and a run of 4m.</w:t>
       </w:r>
     </w:p>
     <w:p>
@@ -1628,21 +1612,7 @@
           <w:rFonts w:eastAsiaTheme="minorEastAsia"/>
         </w:rPr>
         <w:tab/>
-        <w:t xml:space="preserve">Now that our angle of elevation has been found, we can plug this value into our acceleration equation from </w:t>
-      </w:r>
-      <w:proofErr w:type="gramStart"/>
-      <w:r>
-        <w:rPr>
-          <w:rFonts w:eastAsiaTheme="minorEastAsia"/>
-        </w:rPr>
-        <w:t>before, and</w:t>
-      </w:r>
-      <w:proofErr w:type="gramEnd"/>
-      <w:r>
-        <w:rPr>
-          <w:rFonts w:eastAsiaTheme="minorEastAsia"/>
-        </w:rPr>
-        <w:t xml:space="preserve"> use the acceleration to find the total net force exerted on the loot crate.</w:t>
+        <w:t>Now that our angle of elevation has been found, we can plug this value into our acceleration equation from before, and use the acceleration to find the total net force exerted on the loot crate.</w:t>
       </w:r>
     </w:p>
     <w:p>
@@ -2642,38 +2612,14 @@
     <w:p>
       <w:r>
         <w:tab/>
-        <w:t xml:space="preserve">There are a few changes to the forces applied on the crate when it is on flat ground as opposed to the inclined plane. The crate now sits on a surface with a coefficient of friction, and therefore now has a force of friction working against it, as opposed to the ramp, which had no force of friction acting upon it. This force is kinetic friction, as the crate </w:t>
-      </w:r>
-      <w:proofErr w:type="gramStart"/>
-      <w:r>
-        <w:t>makes contact with</w:t>
-      </w:r>
-      <w:proofErr w:type="gramEnd"/>
-      <w:r>
-        <w:t xml:space="preserve"> this surface as it is already in movement. Because this surface is flat instead of inclined, the force of gravity </w:t>
-      </w:r>
-      <w:proofErr w:type="gramStart"/>
-      <w:r>
-        <w:t>no</w:t>
-      </w:r>
-      <w:proofErr w:type="gramEnd"/>
-      <w:r>
-        <w:t xml:space="preserve"> long has an effect on the </w:t>
-      </w:r>
-      <w:r>
-        <w:t xml:space="preserve">net X force, leaving the force to friction to be the only force applied to the net X force. The box </w:t>
-      </w:r>
-      <w:proofErr w:type="gramStart"/>
-      <w:r>
-        <w:t xml:space="preserve">still </w:t>
+        <w:t xml:space="preserve">There are a few changes to the forces applied on the crate when it is on flat ground as opposed to the inclined plane. The crate now sits on a surface with a coefficient of friction, and therefore now has a force of friction working against it, as opposed to the ramp, which had no force of friction acting upon it. This force is kinetic friction, as the crate makes contact with this surface as it is already in movement. Because this surface is flat instead of inclined, the force of gravity no long has an effect on the </w:t>
+      </w:r>
+      <w:r>
+        <w:t xml:space="preserve">net X force, leaving the force to friction to be the only force applied to the net X force. The box still </w:t>
       </w:r>
       <w:r>
         <w:lastRenderedPageBreak/>
-        <w:t>remains</w:t>
-      </w:r>
-      <w:proofErr w:type="gramEnd"/>
-      <w:r>
-        <w:t xml:space="preserve"> in equilibrium in the y-axis, meaning the net Y force is still 0, and therefore the total net force is based on the net X force, being the force of friction.</w:t>
+        <w:t>remains in equilibrium in the y-axis, meaning the net Y force is still 0, and therefore the total net force is based on the net X force, being the force of friction.</w:t>
       </w:r>
     </w:p>
     <w:p>
@@ -3099,21 +3045,7 @@
         <w:rPr>
           <w:rFonts w:eastAsiaTheme="minorEastAsia"/>
         </w:rPr>
-        <w:t xml:space="preserve">. </w:t>
-      </w:r>
-      <w:proofErr w:type="gramStart"/>
-      <w:r>
-        <w:rPr>
-          <w:rFonts w:eastAsiaTheme="minorEastAsia"/>
-        </w:rPr>
-        <w:t>Therefore</w:t>
-      </w:r>
-      <w:proofErr w:type="gramEnd"/>
-      <w:r>
-        <w:rPr>
-          <w:rFonts w:eastAsiaTheme="minorEastAsia"/>
-        </w:rPr>
-        <w:t xml:space="preserve"> we can now substitute the force of gravity into the equation above, </w:t>
+        <w:t xml:space="preserve">. Therefore we can now substitute the force of gravity into the equation above, </w:t>
       </w:r>
       <w:r>
         <w:rPr>
@@ -4671,21 +4603,7 @@
         <w:rPr>
           <w:rFonts w:eastAsiaTheme="minorEastAsia"/>
         </w:rPr>
-        <w:t xml:space="preserve">. We can re-arrange the first equation to help us find our time, and substitute that value into our second equation to find our distance. However, in </w:t>
-      </w:r>
-      <w:proofErr w:type="gramStart"/>
-      <w:r>
-        <w:rPr>
-          <w:rFonts w:eastAsiaTheme="minorEastAsia"/>
-        </w:rPr>
-        <w:t>both of these</w:t>
-      </w:r>
-      <w:proofErr w:type="gramEnd"/>
-      <w:r>
-        <w:rPr>
-          <w:rFonts w:eastAsiaTheme="minorEastAsia"/>
-        </w:rPr>
-        <w:t xml:space="preserve"> equations, we need to find the initial velocity first, and so we need to backtrack to the first part of the problem to solve this.</w:t>
+        <w:t>. We can re-arrange the first equation to help us find our time, and substitute that value into our second equation to find our distance. However, in both of these equations, we need to find the initial velocity first, and so we need to backtrack to the first part of the problem to solve this.</w:t>
       </w:r>
       <w:r>
         <w:rPr>
@@ -4697,21 +4615,7 @@
         <w:rPr>
           <w:rFonts w:eastAsiaTheme="minorEastAsia"/>
         </w:rPr>
-        <w:t xml:space="preserve">Assuming there was no interference in the velocity of the crate when it left the ramp and </w:t>
-      </w:r>
-      <w:proofErr w:type="gramStart"/>
-      <w:r>
-        <w:rPr>
-          <w:rFonts w:eastAsiaTheme="minorEastAsia"/>
-        </w:rPr>
-        <w:t>came into contact with</w:t>
-      </w:r>
-      <w:proofErr w:type="gramEnd"/>
-      <w:r>
-        <w:rPr>
-          <w:rFonts w:eastAsiaTheme="minorEastAsia"/>
-        </w:rPr>
-        <w:t xml:space="preserve"> the flat surface, the initial velocity of the crate on the flat surface is the same as the final velocity of the crate on the ramp</w:t>
+        <w:t>Assuming there was no interference in the velocity of the crate when it left the ramp and came into contact with the flat surface, the initial velocity of the crate on the flat surface is the same as the final velocity of the crate on the ramp</w:t>
       </w:r>
       <w:r>
         <w:rPr>
@@ -5221,21 +5125,7 @@
         <w:rPr>
           <w:rFonts w:eastAsiaTheme="minorEastAsia"/>
         </w:rPr>
-        <w:t xml:space="preserve">We can now use the displacement equation from earlier to add our </w:t>
-      </w:r>
-      <w:proofErr w:type="gramStart"/>
-      <w:r>
-        <w:rPr>
-          <w:rFonts w:eastAsiaTheme="minorEastAsia"/>
-        </w:rPr>
-        <w:t>values, and</w:t>
-      </w:r>
-      <w:proofErr w:type="gramEnd"/>
-      <w:r>
-        <w:rPr>
-          <w:rFonts w:eastAsiaTheme="minorEastAsia"/>
-        </w:rPr>
-        <w:t xml:space="preserve"> rearrange the equation to find time.</w:t>
+        <w:t>We can now use the displacement equation from earlier to add our values, and rearrange the equation to find time.</w:t>
       </w:r>
     </w:p>
     <w:p>
@@ -6408,7 +6298,35 @@
         <w:rPr>
           <w:rFonts w:eastAsiaTheme="minorEastAsia"/>
         </w:rPr>
-        <w:t>. Since we already have our acceleration as well, we can re-arrange our final velocity equation from before to solve for time:</w:t>
+        <w:t>. Since we already have our acceleration as well, we can re-arrange our final velocity equation from before to solve for time</w:t>
+      </w:r>
+      <w:r>
+        <w:rPr>
+          <w:rFonts w:eastAsiaTheme="minorEastAsia"/>
+        </w:rPr>
+        <w:t>. But before we solve for time, we need to split the velocity into its components, as we require the velocity in the x plane to properly calculate time and distance.</w:t>
+      </w:r>
+    </w:p>
+    <w:p>
+      <w:pPr>
+        <w:ind w:firstLine="720"/>
+        <w:rPr>
+          <w:rFonts w:eastAsiaTheme="minorEastAsia"/>
+        </w:rPr>
+      </w:pPr>
+    </w:p>
+    <w:p>
+      <w:pPr>
+        <w:ind w:firstLine="720"/>
+        <w:rPr>
+          <w:rFonts w:eastAsiaTheme="minorEastAsia"/>
+        </w:rPr>
+      </w:pPr>
+      <w:r>
+        <w:rPr>
+          <w:rFonts w:eastAsiaTheme="minorEastAsia"/>
+        </w:rPr>
+        <w:t>7.67m/s cos(0.6435029) = 6.136m/s</w:t>
       </w:r>
     </w:p>
     <w:p>
@@ -6843,7 +6761,21 @@
                 <w:rFonts w:ascii="Cambria Math" w:eastAsiaTheme="minorEastAsia" w:hAnsi="Cambria Math"/>
                 <w:color w:val="FF0000"/>
               </w:rPr>
-              <m:t>-(7.67m/s)</m:t>
+              <m:t>-(</m:t>
+            </m:r>
+            <m:r>
+              <w:rPr>
+                <w:rFonts w:ascii="Cambria Math" w:eastAsiaTheme="minorEastAsia" w:hAnsi="Cambria Math"/>
+                <w:color w:val="FF0000"/>
+              </w:rPr>
+              <m:t>6.136</m:t>
+            </m:r>
+            <m:r>
+              <w:rPr>
+                <w:rFonts w:ascii="Cambria Math" w:eastAsiaTheme="minorEastAsia" w:hAnsi="Cambria Math"/>
+                <w:color w:val="FF0000"/>
+              </w:rPr>
+              <m:t>/s)</m:t>
             </m:r>
           </m:num>
           <m:den>
@@ -6918,7 +6850,16 @@
           <w:rPr>
             <w:rFonts w:ascii="Cambria Math" w:eastAsiaTheme="minorEastAsia" w:hAnsi="Cambria Math"/>
           </w:rPr>
-          <m:t>1.863</m:t>
+          <m:t>1.</m:t>
+        </m:r>
+        <m:r>
+          <m:rPr>
+            <m:sty m:val="bi"/>
+          </m:rPr>
+          <w:rPr>
+            <w:rFonts w:ascii="Cambria Math" w:eastAsiaTheme="minorEastAsia" w:hAnsi="Cambria Math"/>
+          </w:rPr>
+          <m:t>491</m:t>
         </m:r>
         <m:r>
           <m:rPr>
@@ -6948,26 +6889,11 @@
         <w:rPr>
           <w:rFonts w:eastAsiaTheme="minorEastAsia"/>
         </w:rPr>
-        <w:t xml:space="preserve"> to find the final distance the crate </w:t>
-      </w:r>
-      <w:proofErr w:type="gramStart"/>
-      <w:r>
-        <w:rPr>
-          <w:rFonts w:eastAsiaTheme="minorEastAsia"/>
-        </w:rPr>
-        <w:t>travelled, and</w:t>
-      </w:r>
-      <w:proofErr w:type="gramEnd"/>
-      <w:r>
-        <w:rPr>
-          <w:rFonts w:eastAsiaTheme="minorEastAsia"/>
-        </w:rPr>
-        <w:t xml:space="preserve"> substitute the variables from before.</w:t>
+        <w:t xml:space="preserve"> to find the final distance the crate travelled, and substitute the variables from before.</w:t>
       </w:r>
     </w:p>
     <w:p>
       <w:pPr>
-        <w:ind w:firstLine="720"/>
         <w:jc w:val="center"/>
         <w:rPr>
           <w:rFonts w:eastAsiaTheme="minorEastAsia"/>
@@ -7226,7 +7152,35 @@
             <w:rFonts w:ascii="Cambria Math" w:eastAsiaTheme="minorEastAsia" w:hAnsi="Cambria Math"/>
             <w:color w:val="FF0000"/>
           </w:rPr>
-          <m:t>0+(7.67m/s)(1.863s)+</m:t>
+          <m:t>0+(</m:t>
+        </m:r>
+        <m:r>
+          <w:rPr>
+            <w:rFonts w:ascii="Cambria Math" w:eastAsiaTheme="minorEastAsia" w:hAnsi="Cambria Math"/>
+            <w:color w:val="FF0000"/>
+          </w:rPr>
+          <m:t>6.136</m:t>
+        </m:r>
+        <m:r>
+          <w:rPr>
+            <w:rFonts w:ascii="Cambria Math" w:eastAsiaTheme="minorEastAsia" w:hAnsi="Cambria Math"/>
+            <w:color w:val="FF0000"/>
+          </w:rPr>
+          <m:t>m/s)(1.</m:t>
+        </m:r>
+        <m:r>
+          <w:rPr>
+            <w:rFonts w:ascii="Cambria Math" w:eastAsiaTheme="minorEastAsia" w:hAnsi="Cambria Math"/>
+            <w:color w:val="FF0000"/>
+          </w:rPr>
+          <m:t>491</m:t>
+        </m:r>
+        <m:r>
+          <w:rPr>
+            <w:rFonts w:ascii="Cambria Math" w:eastAsiaTheme="minorEastAsia" w:hAnsi="Cambria Math"/>
+            <w:color w:val="FF0000"/>
+          </w:rPr>
+          <m:t>s)+</m:t>
         </m:r>
         <m:f>
           <m:fPr>
@@ -7280,7 +7234,21 @@
                 <w:rFonts w:ascii="Cambria Math" w:eastAsiaTheme="minorEastAsia" w:hAnsi="Cambria Math"/>
                 <w:color w:val="FF0000"/>
               </w:rPr>
-              <m:t>(1.863)</m:t>
+              <m:t>(</m:t>
+            </m:r>
+            <m:r>
+              <w:rPr>
+                <w:rFonts w:ascii="Cambria Math" w:eastAsiaTheme="minorEastAsia" w:hAnsi="Cambria Math"/>
+                <w:color w:val="FF0000"/>
+              </w:rPr>
+              <m:t>1.491</m:t>
+            </m:r>
+            <m:r>
+              <w:rPr>
+                <w:rFonts w:ascii="Cambria Math" w:eastAsiaTheme="minorEastAsia" w:hAnsi="Cambria Math"/>
+                <w:color w:val="FF0000"/>
+              </w:rPr>
+              <m:t>)</m:t>
             </m:r>
           </m:e>
           <m:sup>
@@ -7358,7 +7326,7 @@
           <w:rPr>
             <w:rFonts w:ascii="Cambria Math" w:eastAsiaTheme="minorEastAsia" w:hAnsi="Cambria Math"/>
           </w:rPr>
-          <m:t>7.146</m:t>
+          <m:t>4.518</m:t>
         </m:r>
         <m:r>
           <m:rPr>
@@ -7447,23 +7415,35 @@
           <w:rFonts w:eastAsiaTheme="minorEastAsia"/>
           <w:u w:val="single"/>
         </w:rPr>
-        <w:t xml:space="preserve">Therefore, after sliding onto a flat surface with a 0.42 coefficient of friction, the loot crate will stop moving after 1.863s at </w:t>
-      </w:r>
-      <w:proofErr w:type="gramStart"/>
+        <w:t>Therefore, after sliding onto a flat surface with a 0.42 coefficient of friction, the loot crate will stop moving after 1.</w:t>
+      </w:r>
       <w:r>
         <w:rPr>
           <w:rFonts w:eastAsiaTheme="minorEastAsia"/>
           <w:u w:val="single"/>
         </w:rPr>
-        <w:t>a distance of 7</w:t>
-      </w:r>
-      <w:proofErr w:type="gramEnd"/>
+        <w:t>491</w:t>
+      </w:r>
       <w:r>
         <w:rPr>
           <w:rFonts w:eastAsiaTheme="minorEastAsia"/>
           <w:u w:val="single"/>
         </w:rPr>
-        <w:t>.146m away from the ramp.</w:t>
+        <w:t xml:space="preserve">s at a distance of </w:t>
+      </w:r>
+      <w:r>
+        <w:rPr>
+          <w:rFonts w:eastAsiaTheme="minorEastAsia"/>
+          <w:u w:val="single"/>
+        </w:rPr>
+        <w:t>4.518</w:t>
+      </w:r>
+      <w:r>
+        <w:rPr>
+          <w:rFonts w:eastAsiaTheme="minorEastAsia"/>
+          <w:u w:val="single"/>
+        </w:rPr>
+        <w:t xml:space="preserve"> away from the ramp.</w:t>
       </w:r>
     </w:p>
     <w:sectPr>

</xml_diff>

<commit_message>
last minute changes and document update
</commit_message>
<xml_diff>
--- a/GAME2005 A2 Physics Report.docx
+++ b/GAME2005 A2 Physics Report.docx
@@ -4404,7 +4404,7 @@
               <w:rPr>
                 <w:rFonts w:ascii="Cambria Math" w:hAnsi="Cambria Math"/>
               </w:rPr>
-              <m:t>xf</m:t>
+              <m:t>f</m:t>
             </m:r>
           </m:sub>
         </m:sSub>
@@ -4436,7 +4436,7 @@
               <w:rPr>
                 <w:rFonts w:ascii="Cambria Math" w:hAnsi="Cambria Math"/>
               </w:rPr>
-              <m:t>xi</m:t>
+              <m:t>i</m:t>
             </m:r>
           </m:sub>
         </m:sSub>
@@ -4446,36 +4446,16 @@
           </w:rPr>
           <m:t>+</m:t>
         </m:r>
-        <m:sSub>
-          <m:sSubPr>
-            <m:ctrlPr>
-              <w:rPr>
-                <w:rFonts w:ascii="Cambria Math" w:hAnsi="Cambria Math"/>
-                <w:i/>
-              </w:rPr>
-            </m:ctrlPr>
-          </m:sSubPr>
-          <m:e>
-            <m:r>
-              <w:rPr>
-                <w:rFonts w:ascii="Cambria Math" w:hAnsi="Cambria Math"/>
-              </w:rPr>
-              <m:t>a</m:t>
-            </m:r>
-          </m:e>
-          <m:sub>
-            <m:r>
-              <w:rPr>
-                <w:rFonts w:ascii="Cambria Math" w:hAnsi="Cambria Math"/>
-              </w:rPr>
-              <m:t>x</m:t>
-            </m:r>
-          </m:sub>
-        </m:sSub>
         <m:r>
           <w:rPr>
             <w:rFonts w:ascii="Cambria Math" w:hAnsi="Cambria Math"/>
           </w:rPr>
+          <m:t>a</m:t>
+        </m:r>
+        <m:r>
+          <w:rPr>
+            <w:rFonts w:ascii="Cambria Math" w:hAnsi="Cambria Math"/>
+          </w:rPr>
           <m:t>t</m:t>
         </m:r>
       </m:oMath>
@@ -4485,11 +4465,19 @@
         </w:rPr>
         <w:t>, a</w:t>
       </w:r>
-      <w:r>
-        <w:rPr>
-          <w:rFonts w:eastAsiaTheme="minorEastAsia"/>
-        </w:rPr>
-        <w:t xml:space="preserve">nd the final displacement of an object (or particle) in terms of velocity and acceleration: </w:t>
+      <w:proofErr w:type="spellStart"/>
+      <w:r>
+        <w:rPr>
+          <w:rFonts w:eastAsiaTheme="minorEastAsia"/>
+        </w:rPr>
+        <w:t>nd</w:t>
+      </w:r>
+      <w:proofErr w:type="spellEnd"/>
+      <w:r>
+        <w:rPr>
+          <w:rFonts w:eastAsiaTheme="minorEastAsia"/>
+        </w:rPr>
+        <w:t xml:space="preserve"> the final displacement of an object (or particle) in terms of velocity and acceleration: </w:t>
       </w:r>
       <m:oMath>
         <m:sSub>
@@ -4578,7 +4566,7 @@
               <w:rPr>
                 <w:rFonts w:ascii="Cambria Math" w:eastAsiaTheme="minorEastAsia" w:hAnsi="Cambria Math"/>
               </w:rPr>
-              <m:t>ix</m:t>
+              <m:t>i</m:t>
             </m:r>
           </m:sub>
         </m:sSub>
@@ -4614,32 +4602,12 @@
             </m:r>
           </m:den>
         </m:f>
-        <m:sSub>
-          <m:sSubPr>
-            <m:ctrlPr>
-              <w:rPr>
-                <w:rFonts w:ascii="Cambria Math" w:eastAsiaTheme="minorEastAsia" w:hAnsi="Cambria Math"/>
-                <w:i/>
-              </w:rPr>
-            </m:ctrlPr>
-          </m:sSubPr>
-          <m:e>
-            <m:r>
-              <w:rPr>
-                <w:rFonts w:ascii="Cambria Math" w:eastAsiaTheme="minorEastAsia" w:hAnsi="Cambria Math"/>
-              </w:rPr>
-              <m:t>a</m:t>
-            </m:r>
-          </m:e>
-          <m:sub>
-            <m:r>
-              <w:rPr>
-                <w:rFonts w:ascii="Cambria Math" w:eastAsiaTheme="minorEastAsia" w:hAnsi="Cambria Math"/>
-              </w:rPr>
-              <m:t>x</m:t>
-            </m:r>
-          </m:sub>
-        </m:sSub>
+        <m:r>
+          <w:rPr>
+            <w:rFonts w:ascii="Cambria Math" w:eastAsiaTheme="minorEastAsia" w:hAnsi="Cambria Math"/>
+          </w:rPr>
+          <m:t>a</m:t>
+        </m:r>
         <m:sSup>
           <m:sSupPr>
             <m:ctrlPr>
@@ -5213,6 +5181,7 @@
     </w:p>
     <w:p>
       <w:pPr>
+        <w:ind w:firstLine="720"/>
         <w:rPr>
           <w:rFonts w:eastAsiaTheme="minorEastAsia"/>
         </w:rPr>
@@ -5524,32 +5493,12 @@
             </m:r>
           </m:den>
         </m:f>
-        <m:sSub>
-          <m:sSubPr>
-            <m:ctrlPr>
-              <w:rPr>
-                <w:rFonts w:ascii="Cambria Math" w:eastAsiaTheme="minorEastAsia" w:hAnsi="Cambria Math"/>
-                <w:i/>
-              </w:rPr>
-            </m:ctrlPr>
-          </m:sSubPr>
-          <m:e>
-            <m:r>
-              <w:rPr>
-                <w:rFonts w:ascii="Cambria Math" w:eastAsiaTheme="minorEastAsia" w:hAnsi="Cambria Math"/>
-              </w:rPr>
-              <m:t>a</m:t>
-            </m:r>
-          </m:e>
-          <m:sub>
-            <m:r>
-              <w:rPr>
-                <w:rFonts w:ascii="Cambria Math" w:eastAsiaTheme="minorEastAsia" w:hAnsi="Cambria Math"/>
-              </w:rPr>
-              <m:t>x</m:t>
-            </m:r>
-          </m:sub>
-        </m:sSub>
+        <m:r>
+          <w:rPr>
+            <w:rFonts w:ascii="Cambria Math" w:eastAsiaTheme="minorEastAsia" w:hAnsi="Cambria Math"/>
+          </w:rPr>
+          <m:t>a</m:t>
+        </m:r>
         <m:sSup>
           <m:sSupPr>
             <m:ctrlPr>
@@ -5657,35 +5606,13 @@
             </m:r>
           </m:den>
         </m:f>
-        <m:sSub>
-          <m:sSubPr>
-            <m:ctrlPr>
-              <w:rPr>
-                <w:rFonts w:ascii="Cambria Math" w:eastAsiaTheme="minorEastAsia" w:hAnsi="Cambria Math"/>
-                <w:i/>
-                <w:color w:val="FF0000"/>
-              </w:rPr>
-            </m:ctrlPr>
-          </m:sSubPr>
-          <m:e>
-            <m:r>
-              <w:rPr>
-                <w:rFonts w:ascii="Cambria Math" w:eastAsiaTheme="minorEastAsia" w:hAnsi="Cambria Math"/>
-                <w:color w:val="FF0000"/>
-              </w:rPr>
-              <m:t>a</m:t>
-            </m:r>
-          </m:e>
-          <m:sub>
-            <m:r>
-              <w:rPr>
-                <w:rFonts w:ascii="Cambria Math" w:eastAsiaTheme="minorEastAsia" w:hAnsi="Cambria Math"/>
-                <w:color w:val="FF0000"/>
-              </w:rPr>
-              <m:t>x</m:t>
-            </m:r>
-          </m:sub>
-        </m:sSub>
+        <m:r>
+          <w:rPr>
+            <w:rFonts w:ascii="Cambria Math" w:eastAsiaTheme="minorEastAsia" w:hAnsi="Cambria Math"/>
+            <w:color w:val="FF0000"/>
+          </w:rPr>
+          <m:t>a</m:t>
+        </m:r>
         <m:sSup>
           <m:sSupPr>
             <m:ctrlPr>
@@ -5782,32 +5709,12 @@
             </m:sSub>
           </m:num>
           <m:den>
-            <m:sSub>
-              <m:sSubPr>
-                <m:ctrlPr>
-                  <w:rPr>
-                    <w:rFonts w:ascii="Cambria Math" w:eastAsiaTheme="minorEastAsia" w:hAnsi="Cambria Math"/>
-                    <w:i/>
-                  </w:rPr>
-                </m:ctrlPr>
-              </m:sSubPr>
-              <m:e>
-                <m:r>
-                  <w:rPr>
-                    <w:rFonts w:ascii="Cambria Math" w:eastAsiaTheme="minorEastAsia" w:hAnsi="Cambria Math"/>
-                  </w:rPr>
-                  <m:t>a</m:t>
-                </m:r>
-              </m:e>
-              <m:sub>
-                <m:r>
-                  <w:rPr>
-                    <w:rFonts w:ascii="Cambria Math" w:eastAsiaTheme="minorEastAsia" w:hAnsi="Cambria Math"/>
-                  </w:rPr>
-                  <m:t>x</m:t>
-                </m:r>
-              </m:sub>
-            </m:sSub>
+            <m:r>
+              <w:rPr>
+                <w:rFonts w:ascii="Cambria Math" w:eastAsiaTheme="minorEastAsia" w:hAnsi="Cambria Math"/>
+              </w:rPr>
+              <m:t>a</m:t>
+            </m:r>
           </m:den>
         </m:f>
         <m:r>
@@ -5928,35 +5835,13 @@
                 </m:sSub>
               </m:num>
               <m:den>
-                <m:sSub>
-                  <m:sSubPr>
-                    <m:ctrlPr>
-                      <w:rPr>
-                        <w:rFonts w:ascii="Cambria Math" w:eastAsiaTheme="minorEastAsia" w:hAnsi="Cambria Math"/>
-                        <w:i/>
-                        <w:color w:val="FF0000"/>
-                      </w:rPr>
-                    </m:ctrlPr>
-                  </m:sSubPr>
-                  <m:e>
-                    <m:r>
-                      <w:rPr>
-                        <w:rFonts w:ascii="Cambria Math" w:eastAsiaTheme="minorEastAsia" w:hAnsi="Cambria Math"/>
-                        <w:color w:val="FF0000"/>
-                      </w:rPr>
-                      <m:t>a</m:t>
-                    </m:r>
-                  </m:e>
-                  <m:sub>
-                    <m:r>
-                      <w:rPr>
-                        <w:rFonts w:ascii="Cambria Math" w:eastAsiaTheme="minorEastAsia" w:hAnsi="Cambria Math"/>
-                        <w:color w:val="FF0000"/>
-                      </w:rPr>
-                      <m:t>x</m:t>
-                    </m:r>
-                  </m:sub>
-                </m:sSub>
+                <m:r>
+                  <w:rPr>
+                    <w:rFonts w:ascii="Cambria Math" w:eastAsiaTheme="minorEastAsia" w:hAnsi="Cambria Math"/>
+                    <w:color w:val="FF0000"/>
+                  </w:rPr>
+                  <m:t>a</m:t>
+                </m:r>
               </m:den>
             </m:f>
           </m:e>
@@ -6074,6 +5959,7 @@
     </w:p>
     <w:p>
       <w:pPr>
+        <w:ind w:firstLine="720"/>
         <w:rPr>
           <w:rFonts w:eastAsiaTheme="minorEastAsia"/>
         </w:rPr>
@@ -6115,7 +6001,7 @@
               <w:rPr>
                 <w:rFonts w:ascii="Cambria Math" w:hAnsi="Cambria Math"/>
               </w:rPr>
-              <m:t>xf</m:t>
+              <m:t>f</m:t>
             </m:r>
           </m:sub>
         </m:sSub>
@@ -6150,7 +6036,7 @@
                 <w:rFonts w:ascii="Cambria Math" w:hAnsi="Cambria Math"/>
                 <w:color w:val="FF0000"/>
               </w:rPr>
-              <m:t>xi</m:t>
+              <m:t>i</m:t>
             </m:r>
           </m:sub>
         </m:sSub>
@@ -6160,35 +6046,13 @@
           </w:rPr>
           <m:t>+</m:t>
         </m:r>
-        <m:sSub>
-          <m:sSubPr>
-            <m:ctrlPr>
-              <w:rPr>
-                <w:rFonts w:ascii="Cambria Math" w:hAnsi="Cambria Math"/>
-                <w:i/>
-                <w:color w:val="FF0000"/>
-              </w:rPr>
-            </m:ctrlPr>
-          </m:sSubPr>
-          <m:e>
-            <m:r>
-              <w:rPr>
-                <w:rFonts w:ascii="Cambria Math" w:hAnsi="Cambria Math"/>
-                <w:color w:val="FF0000"/>
-              </w:rPr>
-              <m:t>a</m:t>
-            </m:r>
-          </m:e>
-          <m:sub>
-            <m:r>
-              <w:rPr>
-                <w:rFonts w:ascii="Cambria Math" w:hAnsi="Cambria Math"/>
-                <w:color w:val="FF0000"/>
-              </w:rPr>
-              <m:t>x</m:t>
-            </m:r>
-          </m:sub>
-        </m:sSub>
+        <m:r>
+          <w:rPr>
+            <w:rFonts w:ascii="Cambria Math" w:hAnsi="Cambria Math"/>
+            <w:color w:val="FF0000"/>
+          </w:rPr>
+          <m:t>a</m:t>
+        </m:r>
         <m:r>
           <w:rPr>
             <w:rFonts w:ascii="Cambria Math" w:hAnsi="Cambria Math"/>
@@ -6238,7 +6102,7 @@
               <w:rPr>
                 <w:rFonts w:ascii="Cambria Math" w:hAnsi="Cambria Math"/>
               </w:rPr>
-              <m:t>xf</m:t>
+              <m:t>f</m:t>
             </m:r>
           </m:sub>
         </m:sSub>
@@ -6333,7 +6197,7 @@
               <w:rPr>
                 <w:rFonts w:ascii="Cambria Math" w:hAnsi="Cambria Math"/>
               </w:rPr>
-              <m:t>xf</m:t>
+              <m:t>f</m:t>
             </m:r>
           </m:sub>
         </m:sSub>
@@ -6344,12 +6208,304 @@
           <m:t xml:space="preserve">=7.67m/s </m:t>
         </m:r>
       </m:oMath>
+    </w:p>
+    <w:p>
+      <w:pPr>
+        <w:rPr>
+          <w:rFonts w:eastAsiaTheme="minorEastAsia"/>
+        </w:rPr>
+      </w:pPr>
       <w:r>
         <w:rPr>
           <w:rFonts w:eastAsiaTheme="minorEastAsia"/>
         </w:rPr>
         <w:t xml:space="preserve"> </w:t>
       </w:r>
+      <w:r>
+        <w:rPr>
+          <w:rFonts w:eastAsiaTheme="minorEastAsia"/>
+        </w:rPr>
+        <w:tab/>
+        <w:t xml:space="preserve">This is the velocity that the crate leaves the ramp at as it </w:t>
+      </w:r>
+      <w:proofErr w:type="gramStart"/>
+      <w:r>
+        <w:rPr>
+          <w:rFonts w:eastAsiaTheme="minorEastAsia"/>
+        </w:rPr>
+        <w:t>comes in contact with</w:t>
+      </w:r>
+      <w:proofErr w:type="gramEnd"/>
+      <w:r>
+        <w:rPr>
+          <w:rFonts w:eastAsiaTheme="minorEastAsia"/>
+        </w:rPr>
+        <w:t xml:space="preserve"> the floor, however there is one more step we must perform: Because the ramp is on an angle, this final velocity is a magnitude of both the x and y velocities that the loot box experiences as it slides. When it slides on the flat ground, its y-velocity is lost, and all that remains is the x velocity, meaning we need to get the final velocity’s x component </w:t>
+      </w:r>
+      <w:proofErr w:type="gramStart"/>
+      <w:r>
+        <w:rPr>
+          <w:rFonts w:eastAsiaTheme="minorEastAsia"/>
+        </w:rPr>
+        <w:t>in order to</w:t>
+      </w:r>
+      <w:proofErr w:type="gramEnd"/>
+      <w:r>
+        <w:rPr>
+          <w:rFonts w:eastAsiaTheme="minorEastAsia"/>
+        </w:rPr>
+        <w:t xml:space="preserve"> determine the rate at which the loot box slides along the ground. We can do this by simply multiplying the final velocity with the cos of the </w:t>
+      </w:r>
+      <w:r>
+        <w:rPr>
+          <w:rFonts w:eastAsiaTheme="minorEastAsia"/>
+        </w:rPr>
+        <w:t>elevation angle.</w:t>
+      </w:r>
+    </w:p>
+    <w:p>
+      <w:pPr>
+        <w:jc w:val="center"/>
+        <w:rPr>
+          <w:rFonts w:eastAsiaTheme="minorEastAsia"/>
+        </w:rPr>
+      </w:pPr>
+      <m:oMath>
+        <m:sSub>
+          <m:sSubPr>
+            <m:ctrlPr>
+              <w:rPr>
+                <w:rFonts w:ascii="Cambria Math" w:eastAsiaTheme="minorEastAsia" w:hAnsi="Cambria Math"/>
+                <w:i/>
+              </w:rPr>
+            </m:ctrlPr>
+          </m:sSubPr>
+          <m:e>
+            <m:r>
+              <w:rPr>
+                <w:rFonts w:ascii="Cambria Math" w:eastAsiaTheme="minorEastAsia" w:hAnsi="Cambria Math"/>
+              </w:rPr>
+              <m:t>v</m:t>
+            </m:r>
+          </m:e>
+          <m:sub>
+            <m:r>
+              <w:rPr>
+                <w:rFonts w:ascii="Cambria Math" w:eastAsiaTheme="minorEastAsia" w:hAnsi="Cambria Math"/>
+              </w:rPr>
+              <m:t>xf</m:t>
+            </m:r>
+          </m:sub>
+        </m:sSub>
+        <m:r>
+          <w:rPr>
+            <w:rFonts w:ascii="Cambria Math" w:eastAsiaTheme="minorEastAsia" w:hAnsi="Cambria Math"/>
+          </w:rPr>
+          <m:t>=</m:t>
+        </m:r>
+        <m:sSub>
+          <m:sSubPr>
+            <m:ctrlPr>
+              <w:rPr>
+                <w:rFonts w:ascii="Cambria Math" w:eastAsiaTheme="minorEastAsia" w:hAnsi="Cambria Math"/>
+                <w:i/>
+                <w:color w:val="FF0000"/>
+              </w:rPr>
+            </m:ctrlPr>
+          </m:sSubPr>
+          <m:e>
+            <m:r>
+              <w:rPr>
+                <w:rFonts w:ascii="Cambria Math" w:eastAsiaTheme="minorEastAsia" w:hAnsi="Cambria Math"/>
+                <w:color w:val="FF0000"/>
+              </w:rPr>
+              <m:t>v</m:t>
+            </m:r>
+          </m:e>
+          <m:sub>
+            <m:r>
+              <w:rPr>
+                <w:rFonts w:ascii="Cambria Math" w:eastAsiaTheme="minorEastAsia" w:hAnsi="Cambria Math"/>
+                <w:color w:val="FF0000"/>
+              </w:rPr>
+              <m:t>f</m:t>
+            </m:r>
+          </m:sub>
+        </m:sSub>
+        <m:func>
+          <m:funcPr>
+            <m:ctrlPr>
+              <w:rPr>
+                <w:rFonts w:ascii="Cambria Math" w:eastAsiaTheme="minorEastAsia" w:hAnsi="Cambria Math"/>
+                <w:i/>
+              </w:rPr>
+            </m:ctrlPr>
+          </m:funcPr>
+          <m:fName>
+            <m:r>
+              <m:rPr>
+                <m:sty m:val="p"/>
+              </m:rPr>
+              <w:rPr>
+                <w:rFonts w:ascii="Cambria Math" w:hAnsi="Cambria Math"/>
+              </w:rPr>
+              <m:t>cos</m:t>
+            </m:r>
+          </m:fName>
+          <m:e>
+            <m:r>
+              <w:rPr>
+                <w:rFonts w:ascii="Cambria Math" w:eastAsiaTheme="minorEastAsia" w:hAnsi="Cambria Math"/>
+                <w:color w:val="FF0000"/>
+              </w:rPr>
+              <m:t>θ</m:t>
+            </m:r>
+          </m:e>
+        </m:func>
+      </m:oMath>
+      <w:r>
+        <w:rPr>
+          <w:rFonts w:eastAsiaTheme="minorEastAsia"/>
+        </w:rPr>
+        <w:tab/>
+      </w:r>
+      <w:r>
+        <w:rPr>
+          <w:rFonts w:eastAsiaTheme="minorEastAsia"/>
+        </w:rPr>
+        <w:sym w:font="Wingdings" w:char="F0E0"/>
+      </w:r>
+      <w:r>
+        <w:rPr>
+          <w:rFonts w:eastAsiaTheme="minorEastAsia"/>
+        </w:rPr>
+        <w:tab/>
+      </w:r>
+      <m:oMath>
+        <m:sSub>
+          <m:sSubPr>
+            <m:ctrlPr>
+              <w:rPr>
+                <w:rFonts w:ascii="Cambria Math" w:eastAsiaTheme="minorEastAsia" w:hAnsi="Cambria Math"/>
+                <w:i/>
+              </w:rPr>
+            </m:ctrlPr>
+          </m:sSubPr>
+          <m:e>
+            <m:r>
+              <w:rPr>
+                <w:rFonts w:ascii="Cambria Math" w:eastAsiaTheme="minorEastAsia" w:hAnsi="Cambria Math"/>
+              </w:rPr>
+              <m:t>v</m:t>
+            </m:r>
+          </m:e>
+          <m:sub>
+            <m:r>
+              <w:rPr>
+                <w:rFonts w:ascii="Cambria Math" w:eastAsiaTheme="minorEastAsia" w:hAnsi="Cambria Math"/>
+              </w:rPr>
+              <m:t>xf</m:t>
+            </m:r>
+          </m:sub>
+        </m:sSub>
+        <m:r>
+          <w:rPr>
+            <w:rFonts w:ascii="Cambria Math" w:eastAsiaTheme="minorEastAsia" w:hAnsi="Cambria Math"/>
+          </w:rPr>
+          <m:t>=</m:t>
+        </m:r>
+        <m:r>
+          <w:rPr>
+            <w:rFonts w:ascii="Cambria Math" w:eastAsiaTheme="minorEastAsia" w:hAnsi="Cambria Math"/>
+            <w:color w:val="FF0000"/>
+          </w:rPr>
+          <m:t>(7.67m/s)</m:t>
+        </m:r>
+        <m:func>
+          <m:funcPr>
+            <m:ctrlPr>
+              <w:rPr>
+                <w:rFonts w:ascii="Cambria Math" w:eastAsiaTheme="minorEastAsia" w:hAnsi="Cambria Math"/>
+                <w:i/>
+                <w:color w:val="FF0000"/>
+              </w:rPr>
+            </m:ctrlPr>
+          </m:funcPr>
+          <m:fName>
+            <m:r>
+              <m:rPr>
+                <m:sty m:val="p"/>
+              </m:rPr>
+              <w:rPr>
+                <w:rFonts w:ascii="Cambria Math" w:hAnsi="Cambria Math"/>
+                <w:color w:val="FF0000"/>
+              </w:rPr>
+              <m:t>cos</m:t>
+            </m:r>
+          </m:fName>
+          <m:e>
+            <m:r>
+              <w:rPr>
+                <w:rFonts w:ascii="Cambria Math" w:eastAsiaTheme="minorEastAsia" w:hAnsi="Cambria Math"/>
+                <w:color w:val="FF0000"/>
+              </w:rPr>
+              <m:t>(36.87°)</m:t>
+            </m:r>
+          </m:e>
+        </m:func>
+      </m:oMath>
+      <w:r>
+        <w:rPr>
+          <w:rFonts w:eastAsiaTheme="minorEastAsia"/>
+        </w:rPr>
+        <w:tab/>
+      </w:r>
+      <w:r>
+        <w:rPr>
+          <w:rFonts w:eastAsiaTheme="minorEastAsia"/>
+        </w:rPr>
+        <w:sym w:font="Wingdings" w:char="F0E0"/>
+      </w:r>
+      <w:r>
+        <w:rPr>
+          <w:rFonts w:eastAsiaTheme="minorEastAsia"/>
+        </w:rPr>
+        <w:tab/>
+      </w:r>
+      <m:oMath>
+        <m:sSub>
+          <m:sSubPr>
+            <m:ctrlPr>
+              <w:rPr>
+                <w:rFonts w:ascii="Cambria Math" w:eastAsiaTheme="minorEastAsia" w:hAnsi="Cambria Math"/>
+                <w:i/>
+              </w:rPr>
+            </m:ctrlPr>
+          </m:sSubPr>
+          <m:e>
+            <m:r>
+              <w:rPr>
+                <w:rFonts w:ascii="Cambria Math" w:eastAsiaTheme="minorEastAsia" w:hAnsi="Cambria Math"/>
+              </w:rPr>
+              <m:t>v</m:t>
+            </m:r>
+          </m:e>
+          <m:sub>
+            <m:r>
+              <w:rPr>
+                <w:rFonts w:ascii="Cambria Math" w:eastAsiaTheme="minorEastAsia" w:hAnsi="Cambria Math"/>
+              </w:rPr>
+              <m:t>xf</m:t>
+            </m:r>
+          </m:sub>
+        </m:sSub>
+        <m:r>
+          <w:rPr>
+            <w:rFonts w:ascii="Cambria Math" w:eastAsiaTheme="minorEastAsia" w:hAnsi="Cambria Math"/>
+          </w:rPr>
+          <m:t>=6.136m/s</m:t>
+        </m:r>
+      </m:oMath>
     </w:p>
     <w:p>
       <w:pPr>
@@ -6415,34 +6571,6 @@
           <w:rFonts w:eastAsiaTheme="minorEastAsia"/>
         </w:rPr>
         <w:t>. But before we solve for time, we need to split the velocity into its components, as we require the velocity in the x plane to properly calculate time and distance.</w:t>
-      </w:r>
-    </w:p>
-    <w:p>
-      <w:pPr>
-        <w:ind w:firstLine="720"/>
-        <w:rPr>
-          <w:rFonts w:eastAsiaTheme="minorEastAsia"/>
-        </w:rPr>
-      </w:pPr>
-      <w:r>
-        <w:rPr>
-          <w:rFonts w:eastAsiaTheme="minorEastAsia"/>
-        </w:rPr>
-        <w:t xml:space="preserve">7.67m/s </w:t>
-      </w:r>
-      <w:proofErr w:type="gramStart"/>
-      <w:r>
-        <w:rPr>
-          <w:rFonts w:eastAsiaTheme="minorEastAsia"/>
-        </w:rPr>
-        <w:t>cos(</w:t>
-      </w:r>
-      <w:proofErr w:type="gramEnd"/>
-      <w:r>
-        <w:rPr>
-          <w:rFonts w:eastAsiaTheme="minorEastAsia"/>
-        </w:rPr>
-        <w:t>0.6435029) = 6.136m/s</w:t>
       </w:r>
     </w:p>
     <w:p>
@@ -6877,7 +7005,21 @@
                 <w:rFonts w:ascii="Cambria Math" w:eastAsiaTheme="minorEastAsia" w:hAnsi="Cambria Math"/>
                 <w:color w:val="FF0000"/>
               </w:rPr>
-              <m:t>-(6.136/s)</m:t>
+              <m:t>-(6.136</m:t>
+            </m:r>
+            <m:r>
+              <w:rPr>
+                <w:rFonts w:ascii="Cambria Math" w:eastAsiaTheme="minorEastAsia" w:hAnsi="Cambria Math"/>
+                <w:color w:val="FF0000"/>
+              </w:rPr>
+              <m:t>m</m:t>
+            </m:r>
+            <m:r>
+              <w:rPr>
+                <w:rFonts w:ascii="Cambria Math" w:eastAsiaTheme="minorEastAsia" w:hAnsi="Cambria Math"/>
+                <w:color w:val="FF0000"/>
+              </w:rPr>
+              <m:t>/s)</m:t>
             </m:r>
           </m:num>
           <m:den>
@@ -7391,7 +7533,16 @@
           <w:rPr>
             <w:rFonts w:ascii="Cambria Math" w:eastAsiaTheme="minorEastAsia" w:hAnsi="Cambria Math"/>
           </w:rPr>
-          <m:t>4.518</m:t>
+          <m:t>4.5</m:t>
+        </m:r>
+        <m:r>
+          <m:rPr>
+            <m:sty m:val="bi"/>
+          </m:rPr>
+          <w:rPr>
+            <w:rFonts w:ascii="Cambria Math" w:eastAsiaTheme="minorEastAsia" w:hAnsi="Cambria Math"/>
+          </w:rPr>
+          <m:t>74</m:t>
         </m:r>
         <m:r>
           <m:rPr>
@@ -7515,9 +7666,23 @@
           <w:rFonts w:eastAsiaTheme="minorEastAsia"/>
           <w:u w:val="single"/>
         </w:rPr>
-        <w:t>4.518</w:t>
+        <w:t>4</w:t>
       </w:r>
       <w:proofErr w:type="gramEnd"/>
+      <w:r>
+        <w:rPr>
+          <w:rFonts w:eastAsiaTheme="minorEastAsia"/>
+          <w:u w:val="single"/>
+        </w:rPr>
+        <w:t>.5</w:t>
+      </w:r>
+      <w:r>
+        <w:rPr>
+          <w:rFonts w:eastAsiaTheme="minorEastAsia"/>
+          <w:u w:val="single"/>
+        </w:rPr>
+        <w:t>74m</w:t>
+      </w:r>
       <w:r>
         <w:rPr>
           <w:rFonts w:eastAsiaTheme="minorEastAsia"/>

</xml_diff>